<commit_message>
added/updated javadoc for all of the classes and generated the html for both private fields/methods and without them for preference. The GUI classes are a bit weird two of them won't cooperate.
also, I might have accidentally updated some javadoc for a class we aren't using anymore.
</commit_message>
<xml_diff>
--- a/Design/CSIS1410 project problem statement.docx
+++ b/Design/CSIS1410 project problem statement.docx
@@ -155,247 +155,6 @@
         </w:rPr>
         <w:t xml:space="preserve"> able</w:t>
       </w:r>
-      <w:r>
-        <w:rPr>
-          <w:rFonts w:ascii="Times New Roman" w:hAnsi="Times New Roman" w:cs="Times New Roman"/>
-          <w:sz w:val="24"/>
-          <w:szCs w:val="24"/>
-        </w:rPr>
-        <w:t xml:space="preserve"> to make a teacher’s students and their assignments easily accessible. The program will allow a teacher to see a list of her students with their s</w:t>
-      </w:r>
-      <w:r>
-        <w:rPr>
-          <w:rFonts w:ascii="Times New Roman" w:hAnsi="Times New Roman" w:cs="Times New Roman"/>
-          <w:sz w:val="24"/>
-          <w:szCs w:val="24"/>
-        </w:rPr>
-        <w:t>tudent ID, names, grades and Percentage</w:t>
-      </w:r>
-      <w:r>
-        <w:rPr>
-          <w:rFonts w:ascii="Times New Roman" w:hAnsi="Times New Roman" w:cs="Times New Roman"/>
-          <w:sz w:val="24"/>
-          <w:szCs w:val="24"/>
-        </w:rPr>
-        <w:t>.</w:t>
-      </w:r>
-      <w:r>
-        <w:rPr>
-          <w:rFonts w:ascii="Times New Roman" w:hAnsi="Times New Roman" w:cs="Times New Roman"/>
-          <w:sz w:val="24"/>
-          <w:szCs w:val="24"/>
-        </w:rPr>
-        <w:t xml:space="preserve"> All students will have different grades and percentage</w:t>
-      </w:r>
-      <w:r>
-        <w:rPr>
-          <w:rFonts w:ascii="Times New Roman" w:hAnsi="Times New Roman" w:cs="Times New Roman"/>
-          <w:sz w:val="24"/>
-          <w:szCs w:val="24"/>
-        </w:rPr>
-        <w:t>s</w:t>
-      </w:r>
-      <w:r>
-        <w:rPr>
-          <w:rFonts w:ascii="Times New Roman" w:hAnsi="Times New Roman" w:cs="Times New Roman"/>
-          <w:sz w:val="24"/>
-          <w:szCs w:val="24"/>
-        </w:rPr>
-        <w:t xml:space="preserve"> calculated off the specific student score for an assignment the teacher made.</w:t>
-      </w:r>
-      <w:r>
-        <w:rPr>
-          <w:rFonts w:ascii="Times New Roman" w:hAnsi="Times New Roman" w:cs="Times New Roman"/>
-          <w:sz w:val="24"/>
-          <w:szCs w:val="24"/>
-        </w:rPr>
-        <w:t xml:space="preserve">  Once the teacher finds the student they’re looking for they’ll have the option to edit or delete the student’s information or change an assignment specifically for the student they’ve selected.</w:t>
-      </w:r>
-      <w:r>
-        <w:rPr>
-          <w:rFonts w:ascii="Times New Roman" w:hAnsi="Times New Roman" w:cs="Times New Roman"/>
-          <w:sz w:val="24"/>
-          <w:szCs w:val="24"/>
-        </w:rPr>
-        <w:t xml:space="preserve"> When the teacher wants</w:t>
-      </w:r>
-      <w:r>
-        <w:rPr>
-          <w:rFonts w:ascii="Times New Roman" w:hAnsi="Times New Roman" w:cs="Times New Roman"/>
-          <w:sz w:val="24"/>
-          <w:szCs w:val="24"/>
-        </w:rPr>
-        <w:t xml:space="preserve"> to add a new student, they</w:t>
-      </w:r>
-      <w:r>
-        <w:rPr>
-          <w:rFonts w:ascii="Times New Roman" w:hAnsi="Times New Roman" w:cs="Times New Roman"/>
-          <w:sz w:val="24"/>
-          <w:szCs w:val="24"/>
-        </w:rPr>
-        <w:t xml:space="preserve"> will be prompted with a dialog box asking for the first and last name of the student. We’ve also implemented validation by checking to see if </w:t>
-      </w:r>
-      <w:r>
-        <w:rPr>
-          <w:rFonts w:ascii="Times New Roman" w:hAnsi="Times New Roman" w:cs="Times New Roman"/>
-          <w:sz w:val="24"/>
-          <w:szCs w:val="24"/>
-        </w:rPr>
-        <w:t>they failed</w:t>
-      </w:r>
-      <w:r>
-        <w:rPr>
-          <w:rFonts w:ascii="Times New Roman" w:hAnsi="Times New Roman" w:cs="Times New Roman"/>
-          <w:sz w:val="24"/>
-          <w:szCs w:val="24"/>
-        </w:rPr>
-        <w:t xml:space="preserve"> to enter a first or last name, </w:t>
-      </w:r>
-      <w:r>
-        <w:rPr>
-          <w:rFonts w:ascii="Times New Roman" w:hAnsi="Times New Roman" w:cs="Times New Roman"/>
-          <w:sz w:val="24"/>
-          <w:szCs w:val="24"/>
-        </w:rPr>
-        <w:t>they</w:t>
-      </w:r>
-      <w:r>
-        <w:rPr>
-          <w:rFonts w:ascii="Times New Roman" w:hAnsi="Times New Roman" w:cs="Times New Roman"/>
-          <w:sz w:val="24"/>
-          <w:szCs w:val="24"/>
-        </w:rPr>
-        <w:t xml:space="preserve"> will get an error saying that </w:t>
-      </w:r>
-      <w:r>
-        <w:rPr>
-          <w:rFonts w:ascii="Times New Roman" w:hAnsi="Times New Roman" w:cs="Times New Roman"/>
-          <w:sz w:val="24"/>
-          <w:szCs w:val="24"/>
-        </w:rPr>
-        <w:t>they are</w:t>
-      </w:r>
-      <w:r>
-        <w:rPr>
-          <w:rFonts w:ascii="Times New Roman" w:hAnsi="Times New Roman" w:cs="Times New Roman"/>
-          <w:sz w:val="24"/>
-          <w:szCs w:val="24"/>
-        </w:rPr>
-        <w:t xml:space="preserve"> missing a necessary field.</w:t>
-      </w:r>
-      <w:r>
-        <w:rPr>
-          <w:rFonts w:ascii="Times New Roman" w:hAnsi="Times New Roman" w:cs="Times New Roman"/>
-          <w:sz w:val="24"/>
-          <w:szCs w:val="24"/>
-        </w:rPr>
-        <w:t xml:space="preserve"> </w:t>
-      </w:r>
-      <w:r>
-        <w:rPr>
-          <w:rFonts w:ascii="Times New Roman" w:hAnsi="Times New Roman" w:cs="Times New Roman"/>
-          <w:sz w:val="24"/>
-          <w:szCs w:val="24"/>
-        </w:rPr>
-        <w:t>When t</w:t>
-      </w:r>
-      <w:r>
-        <w:rPr>
-          <w:rFonts w:ascii="Times New Roman" w:hAnsi="Times New Roman" w:cs="Times New Roman"/>
-          <w:sz w:val="24"/>
-          <w:szCs w:val="24"/>
-        </w:rPr>
-        <w:t>he teacher wishes to see all their</w:t>
-      </w:r>
-      <w:r>
-        <w:rPr>
-          <w:rFonts w:ascii="Times New Roman" w:hAnsi="Times New Roman" w:cs="Times New Roman"/>
-          <w:sz w:val="24"/>
-          <w:szCs w:val="24"/>
-        </w:rPr>
-        <w:t xml:space="preserve"> assignments, </w:t>
-      </w:r>
-      <w:r>
-        <w:rPr>
-          <w:rFonts w:ascii="Times New Roman" w:hAnsi="Times New Roman" w:cs="Times New Roman"/>
-          <w:sz w:val="24"/>
-          <w:szCs w:val="24"/>
-        </w:rPr>
-        <w:t>they</w:t>
-      </w:r>
-      <w:r>
-        <w:rPr>
-          <w:rFonts w:ascii="Times New Roman" w:hAnsi="Times New Roman" w:cs="Times New Roman"/>
-          <w:sz w:val="24"/>
-          <w:szCs w:val="24"/>
-        </w:rPr>
-        <w:t xml:space="preserve"> can easily click on an assignments button to see the list o</w:t>
-      </w:r>
-      <w:r>
-        <w:rPr>
-          <w:rFonts w:ascii="Times New Roman" w:hAnsi="Times New Roman" w:cs="Times New Roman"/>
-          <w:sz w:val="24"/>
-          <w:szCs w:val="24"/>
-        </w:rPr>
-        <w:t>f all her assignments with the assignment’s</w:t>
-      </w:r>
-      <w:r>
-        <w:rPr>
-          <w:rFonts w:ascii="Times New Roman" w:hAnsi="Times New Roman" w:cs="Times New Roman"/>
-          <w:sz w:val="24"/>
-          <w:szCs w:val="24"/>
-        </w:rPr>
-        <w:t xml:space="preserve"> total score. </w:t>
-      </w:r>
-      <w:r>
-        <w:rPr>
-          <w:rFonts w:ascii="Times New Roman" w:hAnsi="Times New Roman" w:cs="Times New Roman"/>
-          <w:sz w:val="24"/>
-          <w:szCs w:val="24"/>
-        </w:rPr>
-        <w:t xml:space="preserve">If the teacher decided to </w:t>
-      </w:r>
-      <w:r>
-        <w:rPr>
-          <w:rFonts w:ascii="Times New Roman" w:hAnsi="Times New Roman" w:cs="Times New Roman"/>
-          <w:sz w:val="24"/>
-          <w:szCs w:val="24"/>
-        </w:rPr>
-        <w:t>click a specific</w:t>
-      </w:r>
-      <w:r>
-        <w:rPr>
-          <w:rFonts w:ascii="Times New Roman" w:hAnsi="Times New Roman" w:cs="Times New Roman"/>
-          <w:sz w:val="24"/>
-          <w:szCs w:val="24"/>
-        </w:rPr>
-        <w:t xml:space="preserve"> assignment, they will instead be directed to a separate window which will list all her students with the selected assignment to easily edit all their scores for the </w:t>
-      </w:r>
-      <w:r>
-        <w:rPr>
-          <w:rFonts w:ascii="Times New Roman" w:hAnsi="Times New Roman" w:cs="Times New Roman"/>
-          <w:sz w:val="24"/>
-          <w:szCs w:val="24"/>
-        </w:rPr>
-        <w:lastRenderedPageBreak/>
-        <w:t xml:space="preserve">assignment. From this page they’ll be able to edit the assignment if they decide the assignment should be worth more points or even delete it. Once the teacher is done entering all the student’s scores, they will all update simultaneously once the </w:t>
-      </w:r>
-      <w:r>
-        <w:rPr>
-          <w:rFonts w:ascii="Times New Roman" w:hAnsi="Times New Roman" w:cs="Times New Roman"/>
-          <w:sz w:val="24"/>
-          <w:szCs w:val="24"/>
-        </w:rPr>
-        <w:t>teacher clicks the save button. We’ll have serialization for students and assignments, so the teacher will be able to save all her changes to a file for those lists. For exception handling we’ve added our own custom Date class which checks whether a date is valid including leap years.</w:t>
-      </w:r>
-      <w:r>
-        <w:rPr>
-          <w:rFonts w:ascii="Times New Roman" w:hAnsi="Times New Roman" w:cs="Times New Roman"/>
-          <w:sz w:val="24"/>
-          <w:szCs w:val="24"/>
-        </w:rPr>
-        <w:t xml:space="preserve"> Lastly, for testing, we’ve added a test class that</w:t>
-      </w:r>
       <w:bookmarkStart w:id="0" w:name="_GoBack"/>
       <w:bookmarkEnd w:id="0"/>
       <w:r>
@@ -404,7 +163,232 @@
           <w:sz w:val="24"/>
           <w:szCs w:val="24"/>
         </w:rPr>
-        <w:t xml:space="preserve"> tests all our methods ranging from adding students and removing students, calculating grades and percentages, adding and removing assignments, and changing all the previously mentioned.</w:t>
+        <w:t xml:space="preserve"> to make a teacher’s students and their assignments easily accessible. The program will allow a teacher to see a list of </w:t>
+      </w:r>
+      <w:r>
+        <w:rPr>
+          <w:rFonts w:ascii="Times New Roman" w:hAnsi="Times New Roman" w:cs="Times New Roman"/>
+          <w:sz w:val="24"/>
+          <w:szCs w:val="24"/>
+        </w:rPr>
+        <w:t>their</w:t>
+      </w:r>
+      <w:r>
+        <w:rPr>
+          <w:rFonts w:ascii="Times New Roman" w:hAnsi="Times New Roman" w:cs="Times New Roman"/>
+          <w:sz w:val="24"/>
+          <w:szCs w:val="24"/>
+        </w:rPr>
+        <w:t xml:space="preserve"> students with their student ID, names, grades and Percentage. All students will have different grades and percentage</w:t>
+      </w:r>
+      <w:r>
+        <w:rPr>
+          <w:rFonts w:ascii="Times New Roman" w:hAnsi="Times New Roman" w:cs="Times New Roman"/>
+          <w:sz w:val="24"/>
+          <w:szCs w:val="24"/>
+        </w:rPr>
+        <w:t>s</w:t>
+      </w:r>
+      <w:r>
+        <w:rPr>
+          <w:rFonts w:ascii="Times New Roman" w:hAnsi="Times New Roman" w:cs="Times New Roman"/>
+          <w:sz w:val="24"/>
+          <w:szCs w:val="24"/>
+        </w:rPr>
+        <w:t xml:space="preserve"> calculated off the specific student score for an assignment the teacher made.  Once the teacher finds the student they’re looking for they’ll have the option to edit or delete the student’s information or change an assignment specifically for the student they’ve selected. When the teacher wants</w:t>
+      </w:r>
+      <w:r>
+        <w:rPr>
+          <w:rFonts w:ascii="Times New Roman" w:hAnsi="Times New Roman" w:cs="Times New Roman"/>
+          <w:sz w:val="24"/>
+          <w:szCs w:val="24"/>
+        </w:rPr>
+        <w:t xml:space="preserve"> to add a new student, they</w:t>
+      </w:r>
+      <w:r>
+        <w:rPr>
+          <w:rFonts w:ascii="Times New Roman" w:hAnsi="Times New Roman" w:cs="Times New Roman"/>
+          <w:sz w:val="24"/>
+          <w:szCs w:val="24"/>
+        </w:rPr>
+        <w:t xml:space="preserve"> will be prompted with a dialog box asking for the first and last name of the student. We’ve also implemented validation by checking to see if </w:t>
+      </w:r>
+      <w:r>
+        <w:rPr>
+          <w:rFonts w:ascii="Times New Roman" w:hAnsi="Times New Roman" w:cs="Times New Roman"/>
+          <w:sz w:val="24"/>
+          <w:szCs w:val="24"/>
+        </w:rPr>
+        <w:t>they failed</w:t>
+      </w:r>
+      <w:r>
+        <w:rPr>
+          <w:rFonts w:ascii="Times New Roman" w:hAnsi="Times New Roman" w:cs="Times New Roman"/>
+          <w:sz w:val="24"/>
+          <w:szCs w:val="24"/>
+        </w:rPr>
+        <w:t xml:space="preserve"> to enter a first or last name, </w:t>
+      </w:r>
+      <w:r>
+        <w:rPr>
+          <w:rFonts w:ascii="Times New Roman" w:hAnsi="Times New Roman" w:cs="Times New Roman"/>
+          <w:sz w:val="24"/>
+          <w:szCs w:val="24"/>
+        </w:rPr>
+        <w:t>they</w:t>
+      </w:r>
+      <w:r>
+        <w:rPr>
+          <w:rFonts w:ascii="Times New Roman" w:hAnsi="Times New Roman" w:cs="Times New Roman"/>
+          <w:sz w:val="24"/>
+          <w:szCs w:val="24"/>
+        </w:rPr>
+        <w:t xml:space="preserve"> will get an error saying that </w:t>
+      </w:r>
+      <w:r>
+        <w:rPr>
+          <w:rFonts w:ascii="Times New Roman" w:hAnsi="Times New Roman" w:cs="Times New Roman"/>
+          <w:sz w:val="24"/>
+          <w:szCs w:val="24"/>
+        </w:rPr>
+        <w:t>they are</w:t>
+      </w:r>
+      <w:r>
+        <w:rPr>
+          <w:rFonts w:ascii="Times New Roman" w:hAnsi="Times New Roman" w:cs="Times New Roman"/>
+          <w:sz w:val="24"/>
+          <w:szCs w:val="24"/>
+        </w:rPr>
+        <w:t xml:space="preserve"> missing a necessary field. When t</w:t>
+      </w:r>
+      <w:r>
+        <w:rPr>
+          <w:rFonts w:ascii="Times New Roman" w:hAnsi="Times New Roman" w:cs="Times New Roman"/>
+          <w:sz w:val="24"/>
+          <w:szCs w:val="24"/>
+        </w:rPr>
+        <w:t>he teacher wishes to see all their</w:t>
+      </w:r>
+      <w:r>
+        <w:rPr>
+          <w:rFonts w:ascii="Times New Roman" w:hAnsi="Times New Roman" w:cs="Times New Roman"/>
+          <w:sz w:val="24"/>
+          <w:szCs w:val="24"/>
+        </w:rPr>
+        <w:t xml:space="preserve"> assignments, </w:t>
+      </w:r>
+      <w:r>
+        <w:rPr>
+          <w:rFonts w:ascii="Times New Roman" w:hAnsi="Times New Roman" w:cs="Times New Roman"/>
+          <w:sz w:val="24"/>
+          <w:szCs w:val="24"/>
+        </w:rPr>
+        <w:t>they</w:t>
+      </w:r>
+      <w:r>
+        <w:rPr>
+          <w:rFonts w:ascii="Times New Roman" w:hAnsi="Times New Roman" w:cs="Times New Roman"/>
+          <w:sz w:val="24"/>
+          <w:szCs w:val="24"/>
+        </w:rPr>
+        <w:t xml:space="preserve"> can easily click on an assignments button to see the list o</w:t>
+      </w:r>
+      <w:r>
+        <w:rPr>
+          <w:rFonts w:ascii="Times New Roman" w:hAnsi="Times New Roman" w:cs="Times New Roman"/>
+          <w:sz w:val="24"/>
+          <w:szCs w:val="24"/>
+        </w:rPr>
+        <w:t xml:space="preserve">f all </w:t>
+      </w:r>
+      <w:r>
+        <w:rPr>
+          <w:rFonts w:ascii="Times New Roman" w:hAnsi="Times New Roman" w:cs="Times New Roman"/>
+          <w:sz w:val="24"/>
+          <w:szCs w:val="24"/>
+        </w:rPr>
+        <w:t>their</w:t>
+      </w:r>
+      <w:r>
+        <w:rPr>
+          <w:rFonts w:ascii="Times New Roman" w:hAnsi="Times New Roman" w:cs="Times New Roman"/>
+          <w:sz w:val="24"/>
+          <w:szCs w:val="24"/>
+        </w:rPr>
+        <w:t xml:space="preserve"> assignments with the assignment’s</w:t>
+      </w:r>
+      <w:r>
+        <w:rPr>
+          <w:rFonts w:ascii="Times New Roman" w:hAnsi="Times New Roman" w:cs="Times New Roman"/>
+          <w:sz w:val="24"/>
+          <w:szCs w:val="24"/>
+        </w:rPr>
+        <w:t xml:space="preserve"> total score. If the teacher decided to </w:t>
+      </w:r>
+      <w:r>
+        <w:rPr>
+          <w:rFonts w:ascii="Times New Roman" w:hAnsi="Times New Roman" w:cs="Times New Roman"/>
+          <w:sz w:val="24"/>
+          <w:szCs w:val="24"/>
+        </w:rPr>
+        <w:t>click a specific</w:t>
+      </w:r>
+      <w:r>
+        <w:rPr>
+          <w:rFonts w:ascii="Times New Roman" w:hAnsi="Times New Roman" w:cs="Times New Roman"/>
+          <w:sz w:val="24"/>
+          <w:szCs w:val="24"/>
+        </w:rPr>
+        <w:t xml:space="preserve"> assignment, they will instead be directed to a separate window which will list all </w:t>
+      </w:r>
+      <w:r>
+        <w:rPr>
+          <w:rFonts w:ascii="Times New Roman" w:hAnsi="Times New Roman" w:cs="Times New Roman"/>
+          <w:sz w:val="24"/>
+          <w:szCs w:val="24"/>
+        </w:rPr>
+        <w:t>their</w:t>
+      </w:r>
+      <w:r>
+        <w:rPr>
+          <w:rFonts w:ascii="Times New Roman" w:hAnsi="Times New Roman" w:cs="Times New Roman"/>
+          <w:sz w:val="24"/>
+          <w:szCs w:val="24"/>
+        </w:rPr>
+        <w:t xml:space="preserve"> students with the selected assignment to easily edit all their scores for the </w:t>
+      </w:r>
+      <w:r>
+        <w:rPr>
+          <w:rFonts w:ascii="Times New Roman" w:hAnsi="Times New Roman" w:cs="Times New Roman"/>
+          <w:sz w:val="24"/>
+          <w:szCs w:val="24"/>
+        </w:rPr>
+        <w:lastRenderedPageBreak/>
+        <w:t xml:space="preserve">assignment. From this page they’ll be able to edit the assignment if they decide the assignment should be worth more points or even delete it. Once the teacher is done entering all the student’s scores, they will all update simultaneously once the teacher clicks the save button. We’ll have serialization for students and assignments, so the teacher will be able to save all </w:t>
+      </w:r>
+      <w:r>
+        <w:rPr>
+          <w:rFonts w:ascii="Times New Roman" w:hAnsi="Times New Roman" w:cs="Times New Roman"/>
+          <w:sz w:val="24"/>
+          <w:szCs w:val="24"/>
+        </w:rPr>
+        <w:t>their</w:t>
+      </w:r>
+      <w:r>
+        <w:rPr>
+          <w:rFonts w:ascii="Times New Roman" w:hAnsi="Times New Roman" w:cs="Times New Roman"/>
+          <w:sz w:val="24"/>
+          <w:szCs w:val="24"/>
+        </w:rPr>
+        <w:t xml:space="preserve"> changes to a file for those lists. For exception handling we’ve added our own custom Date class which checks whether a date is valid including leap years.</w:t>
+      </w:r>
+      <w:r>
+        <w:rPr>
+          <w:rFonts w:ascii="Times New Roman" w:hAnsi="Times New Roman" w:cs="Times New Roman"/>
+          <w:sz w:val="24"/>
+          <w:szCs w:val="24"/>
+        </w:rPr>
+        <w:t xml:space="preserve"> Lastly, for testing, we’ve added a test class that tests all our methods ranging from adding students and removing students, calculating grades and percentages, adding and removing assignments, and changing all the previously mentioned.</w:t>
       </w:r>
     </w:p>
     <w:p>
@@ -416,6 +400,120 @@
           <w:szCs w:val="24"/>
         </w:rPr>
       </w:pPr>
+      <w:r>
+        <w:rPr>
+          <w:rFonts w:ascii="Times New Roman" w:hAnsi="Times New Roman" w:cs="Times New Roman"/>
+          <w:noProof/>
+          <w:sz w:val="24"/>
+          <w:szCs w:val="24"/>
+        </w:rPr>
+        <w:lastRenderedPageBreak/>
+        <w:drawing>
+          <wp:inline distT="0" distB="0" distL="0" distR="0" wp14:anchorId="0D55F51C" wp14:editId="35A8E18E">
+            <wp:extent cx="5934075" cy="4191000"/>
+            <wp:effectExtent l="0" t="0" r="9525" b="0"/>
+            <wp:docPr id="1" name="Picture 1"/>
+            <wp:cNvGraphicFramePr>
+              <a:graphicFrameLocks xmlns:a="http://schemas.openxmlformats.org/drawingml/2006/main" noChangeAspect="1"/>
+            </wp:cNvGraphicFramePr>
+            <a:graphic xmlns:a="http://schemas.openxmlformats.org/drawingml/2006/main">
+              <a:graphicData uri="http://schemas.openxmlformats.org/drawingml/2006/picture">
+                <pic:pic xmlns:pic="http://schemas.openxmlformats.org/drawingml/2006/picture">
+                  <pic:nvPicPr>
+                    <pic:cNvPr id="0" name="Picture 1"/>
+                    <pic:cNvPicPr>
+                      <a:picLocks noChangeAspect="1" noChangeArrowheads="1"/>
+                    </pic:cNvPicPr>
+                  </pic:nvPicPr>
+                  <pic:blipFill>
+                    <a:blip r:embed="rId4">
+                      <a:extLst>
+                        <a:ext uri="{28A0092B-C50C-407E-A947-70E740481C1C}">
+                          <a14:useLocalDpi xmlns:a14="http://schemas.microsoft.com/office/drawing/2010/main" val="0"/>
+                        </a:ext>
+                      </a:extLst>
+                    </a:blip>
+                    <a:srcRect/>
+                    <a:stretch>
+                      <a:fillRect/>
+                    </a:stretch>
+                  </pic:blipFill>
+                  <pic:spPr bwMode="auto">
+                    <a:xfrm>
+                      <a:off x="0" y="0"/>
+                      <a:ext cx="5934075" cy="4191000"/>
+                    </a:xfrm>
+                    <a:prstGeom prst="rect">
+                      <a:avLst/>
+                    </a:prstGeom>
+                    <a:noFill/>
+                    <a:ln>
+                      <a:noFill/>
+                    </a:ln>
+                  </pic:spPr>
+                </pic:pic>
+              </a:graphicData>
+            </a:graphic>
+          </wp:inline>
+        </w:drawing>
+      </w:r>
+      <w:r>
+        <w:rPr>
+          <w:rFonts w:ascii="Times New Roman" w:hAnsi="Times New Roman" w:cs="Times New Roman"/>
+          <w:noProof/>
+          <w:sz w:val="24"/>
+          <w:szCs w:val="24"/>
+        </w:rPr>
+        <w:lastRenderedPageBreak/>
+        <w:drawing>
+          <wp:inline distT="0" distB="0" distL="0" distR="0" wp14:anchorId="590C3121" wp14:editId="64C5D281">
+            <wp:extent cx="5934075" cy="5534025"/>
+            <wp:effectExtent l="0" t="0" r="9525" b="9525"/>
+            <wp:docPr id="2" name="Picture 2"/>
+            <wp:cNvGraphicFramePr>
+              <a:graphicFrameLocks xmlns:a="http://schemas.openxmlformats.org/drawingml/2006/main" noChangeAspect="1"/>
+            </wp:cNvGraphicFramePr>
+            <a:graphic xmlns:a="http://schemas.openxmlformats.org/drawingml/2006/main">
+              <a:graphicData uri="http://schemas.openxmlformats.org/drawingml/2006/picture">
+                <pic:pic xmlns:pic="http://schemas.openxmlformats.org/drawingml/2006/picture">
+                  <pic:nvPicPr>
+                    <pic:cNvPr id="0" name="Picture 2"/>
+                    <pic:cNvPicPr>
+                      <a:picLocks noChangeAspect="1" noChangeArrowheads="1"/>
+                    </pic:cNvPicPr>
+                  </pic:nvPicPr>
+                  <pic:blipFill>
+                    <a:blip r:embed="rId5" cstate="print">
+                      <a:extLst>
+                        <a:ext uri="{28A0092B-C50C-407E-A947-70E740481C1C}">
+                          <a14:useLocalDpi xmlns:a14="http://schemas.microsoft.com/office/drawing/2010/main" val="0"/>
+                        </a:ext>
+                      </a:extLst>
+                    </a:blip>
+                    <a:srcRect/>
+                    <a:stretch>
+                      <a:fillRect/>
+                    </a:stretch>
+                  </pic:blipFill>
+                  <pic:spPr bwMode="auto">
+                    <a:xfrm>
+                      <a:off x="0" y="0"/>
+                      <a:ext cx="5934075" cy="5534025"/>
+                    </a:xfrm>
+                    <a:prstGeom prst="rect">
+                      <a:avLst/>
+                    </a:prstGeom>
+                    <a:noFill/>
+                    <a:ln>
+                      <a:noFill/>
+                    </a:ln>
+                  </pic:spPr>
+                </pic:pic>
+              </a:graphicData>
+            </a:graphic>
+          </wp:inline>
+        </w:drawing>
+      </w:r>
     </w:p>
     <w:sectPr>
       <w:pgSz w:w="12240" w:h="15840"/>

</xml_diff>

<commit_message>
-Finished Class UML and added it into our problem statement
-exported finished problem statement with pictures as PDF
</commit_message>
<xml_diff>
--- a/Design/CSIS1410 project problem statement.docx
+++ b/Design/CSIS1410 project problem statement.docx
@@ -155,8 +155,6 @@
         </w:rPr>
         <w:t xml:space="preserve"> able</w:t>
       </w:r>
-      <w:bookmarkStart w:id="0" w:name="_GoBack"/>
-      <w:bookmarkEnd w:id="0"/>
       <w:r>
         <w:rPr>
           <w:rFonts w:ascii="Times New Roman" w:hAnsi="Times New Roman" w:cs="Times New Roman"/>
@@ -457,6 +455,7 @@
           </wp:inline>
         </w:drawing>
       </w:r>
+      <w:bookmarkStart w:id="0" w:name="_GoBack"/>
       <w:r>
         <w:rPr>
           <w:rFonts w:ascii="Times New Roman" w:hAnsi="Times New Roman" w:cs="Times New Roman"/>
@@ -464,12 +463,11 @@
           <w:sz w:val="24"/>
           <w:szCs w:val="24"/>
         </w:rPr>
-        <w:lastRenderedPageBreak/>
         <w:drawing>
-          <wp:inline distT="0" distB="0" distL="0" distR="0" wp14:anchorId="590C3121" wp14:editId="64C5D281">
-            <wp:extent cx="5934075" cy="5534025"/>
+          <wp:inline distT="0" distB="0" distL="0" distR="0" wp14:anchorId="3504CF0C" wp14:editId="49EB6CA0">
+            <wp:extent cx="5934075" cy="3000375"/>
             <wp:effectExtent l="0" t="0" r="9525" b="9525"/>
-            <wp:docPr id="2" name="Picture 2"/>
+            <wp:docPr id="4" name="Picture 4"/>
             <wp:cNvGraphicFramePr>
               <a:graphicFrameLocks xmlns:a="http://schemas.openxmlformats.org/drawingml/2006/main" noChangeAspect="1"/>
             </wp:cNvGraphicFramePr>
@@ -498,7 +496,65 @@
                   <pic:spPr bwMode="auto">
                     <a:xfrm>
                       <a:off x="0" y="0"/>
-                      <a:ext cx="5934075" cy="5534025"/>
+                      <a:ext cx="5934075" cy="3000375"/>
+                    </a:xfrm>
+                    <a:prstGeom prst="rect">
+                      <a:avLst/>
+                    </a:prstGeom>
+                    <a:noFill/>
+                    <a:ln>
+                      <a:noFill/>
+                    </a:ln>
+                  </pic:spPr>
+                </pic:pic>
+              </a:graphicData>
+            </a:graphic>
+          </wp:inline>
+        </w:drawing>
+      </w:r>
+      <w:bookmarkEnd w:id="0"/>
+      <w:r>
+        <w:rPr>
+          <w:rFonts w:ascii="Times New Roman" w:hAnsi="Times New Roman" w:cs="Times New Roman"/>
+          <w:noProof/>
+          <w:sz w:val="24"/>
+          <w:szCs w:val="24"/>
+        </w:rPr>
+        <w:lastRenderedPageBreak/>
+        <w:drawing>
+          <wp:inline distT="0" distB="0" distL="0" distR="0" wp14:anchorId="590C3121" wp14:editId="486F1FF1">
+            <wp:extent cx="6434539" cy="6000750"/>
+            <wp:effectExtent l="0" t="0" r="4445" b="0"/>
+            <wp:docPr id="2" name="Picture 2"/>
+            <wp:cNvGraphicFramePr>
+              <a:graphicFrameLocks xmlns:a="http://schemas.openxmlformats.org/drawingml/2006/main" noChangeAspect="1"/>
+            </wp:cNvGraphicFramePr>
+            <a:graphic xmlns:a="http://schemas.openxmlformats.org/drawingml/2006/main">
+              <a:graphicData uri="http://schemas.openxmlformats.org/drawingml/2006/picture">
+                <pic:pic xmlns:pic="http://schemas.openxmlformats.org/drawingml/2006/picture">
+                  <pic:nvPicPr>
+                    <pic:cNvPr id="0" name="Picture 2"/>
+                    <pic:cNvPicPr>
+                      <a:picLocks noChangeAspect="1" noChangeArrowheads="1"/>
+                    </pic:cNvPicPr>
+                  </pic:nvPicPr>
+                  <pic:blipFill>
+                    <a:blip r:embed="rId6" cstate="print">
+                      <a:extLst>
+                        <a:ext uri="{28A0092B-C50C-407E-A947-70E740481C1C}">
+                          <a14:useLocalDpi xmlns:a14="http://schemas.microsoft.com/office/drawing/2010/main" val="0"/>
+                        </a:ext>
+                      </a:extLst>
+                    </a:blip>
+                    <a:srcRect/>
+                    <a:stretch>
+                      <a:fillRect/>
+                    </a:stretch>
+                  </pic:blipFill>
+                  <pic:spPr bwMode="auto">
+                    <a:xfrm>
+                      <a:off x="0" y="0"/>
+                      <a:ext cx="6437922" cy="6003905"/>
                     </a:xfrm>
                     <a:prstGeom prst="rect">
                       <a:avLst/>

</xml_diff>

<commit_message>
updated our problem statement word document + updated class uml and activity uml.
Also got rid of privatedoc
</commit_message>
<xml_diff>
--- a/Design/CSIS1410 project problem statement.docx
+++ b/Design/CSIS1410 project problem statement.docx
@@ -378,7 +378,55 @@
           <w:sz w:val="24"/>
           <w:szCs w:val="24"/>
         </w:rPr>
-        <w:t xml:space="preserve"> changes to a file for those lists. For exception handling we’ve added our own custom Date class which checks whether a date is valid including leap years.</w:t>
+        <w:t xml:space="preserve"> changes to a file for those lists. For exception handling we’ve added our own custom </w:t>
+      </w:r>
+      <w:r>
+        <w:rPr>
+          <w:rFonts w:ascii="Times New Roman" w:hAnsi="Times New Roman" w:cs="Times New Roman"/>
+          <w:sz w:val="24"/>
+          <w:szCs w:val="24"/>
+        </w:rPr>
+        <w:t>score exception</w:t>
+      </w:r>
+      <w:r>
+        <w:rPr>
+          <w:rFonts w:ascii="Times New Roman" w:hAnsi="Times New Roman" w:cs="Times New Roman"/>
+          <w:sz w:val="24"/>
+          <w:szCs w:val="24"/>
+        </w:rPr>
+        <w:t xml:space="preserve"> class which checks whether a </w:t>
+      </w:r>
+      <w:r>
+        <w:rPr>
+          <w:rFonts w:ascii="Times New Roman" w:hAnsi="Times New Roman" w:cs="Times New Roman"/>
+          <w:sz w:val="24"/>
+          <w:szCs w:val="24"/>
+        </w:rPr>
+        <w:t>score</w:t>
+      </w:r>
+      <w:r>
+        <w:rPr>
+          <w:rFonts w:ascii="Times New Roman" w:hAnsi="Times New Roman" w:cs="Times New Roman"/>
+          <w:sz w:val="24"/>
+          <w:szCs w:val="24"/>
+        </w:rPr>
+        <w:t xml:space="preserve"> is </w:t>
+      </w:r>
+      <w:r>
+        <w:rPr>
+          <w:rFonts w:ascii="Times New Roman" w:hAnsi="Times New Roman" w:cs="Times New Roman"/>
+          <w:sz w:val="24"/>
+          <w:szCs w:val="24"/>
+        </w:rPr>
+        <w:t>a valid number</w:t>
+      </w:r>
+      <w:r>
+        <w:rPr>
+          <w:rFonts w:ascii="Times New Roman" w:hAnsi="Times New Roman" w:cs="Times New Roman"/>
+          <w:sz w:val="24"/>
+          <w:szCs w:val="24"/>
+        </w:rPr>
+        <w:t>.</w:t>
       </w:r>
       <w:r>
         <w:rPr>
@@ -455,7 +503,6 @@
           </wp:inline>
         </w:drawing>
       </w:r>
-      <w:bookmarkStart w:id="0" w:name="_GoBack"/>
       <w:r>
         <w:rPr>
           <w:rFonts w:ascii="Times New Roman" w:hAnsi="Times New Roman" w:cs="Times New Roman"/>
@@ -464,10 +511,10 @@
           <w:szCs w:val="24"/>
         </w:rPr>
         <w:drawing>
-          <wp:inline distT="0" distB="0" distL="0" distR="0" wp14:anchorId="3504CF0C" wp14:editId="49EB6CA0">
-            <wp:extent cx="5934075" cy="3000375"/>
+          <wp:inline distT="0" distB="0" distL="0" distR="0" wp14:anchorId="533F729D" wp14:editId="5D4897FE">
+            <wp:extent cx="5934075" cy="3095625"/>
             <wp:effectExtent l="0" t="0" r="9525" b="9525"/>
-            <wp:docPr id="4" name="Picture 4"/>
+            <wp:docPr id="3" name="Picture 3"/>
             <wp:cNvGraphicFramePr>
               <a:graphicFrameLocks xmlns:a="http://schemas.openxmlformats.org/drawingml/2006/main" noChangeAspect="1"/>
             </wp:cNvGraphicFramePr>
@@ -475,7 +522,7 @@
               <a:graphicData uri="http://schemas.openxmlformats.org/drawingml/2006/picture">
                 <pic:pic xmlns:pic="http://schemas.openxmlformats.org/drawingml/2006/picture">
                   <pic:nvPicPr>
-                    <pic:cNvPr id="0" name="Picture 2"/>
+                    <pic:cNvPr id="0" name="Picture 1"/>
                     <pic:cNvPicPr>
                       <a:picLocks noChangeAspect="1" noChangeArrowheads="1"/>
                     </pic:cNvPicPr>
@@ -496,7 +543,7 @@
                   <pic:spPr bwMode="auto">
                     <a:xfrm>
                       <a:off x="0" y="0"/>
-                      <a:ext cx="5934075" cy="3000375"/>
+                      <a:ext cx="5934075" cy="3095625"/>
                     </a:xfrm>
                     <a:prstGeom prst="rect">
                       <a:avLst/>
@@ -512,6 +559,7 @@
           </wp:inline>
         </w:drawing>
       </w:r>
+      <w:bookmarkStart w:id="0" w:name="_GoBack"/>
       <w:bookmarkEnd w:id="0"/>
       <w:r>
         <w:rPr>
@@ -522,10 +570,10 @@
         </w:rPr>
         <w:lastRenderedPageBreak/>
         <w:drawing>
-          <wp:inline distT="0" distB="0" distL="0" distR="0" wp14:anchorId="590C3121" wp14:editId="486F1FF1">
-            <wp:extent cx="6434539" cy="6000750"/>
-            <wp:effectExtent l="0" t="0" r="4445" b="0"/>
-            <wp:docPr id="2" name="Picture 2"/>
+          <wp:inline distT="0" distB="0" distL="0" distR="0" wp14:anchorId="7EFE282A" wp14:editId="7BE104BA">
+            <wp:extent cx="5934075" cy="5181600"/>
+            <wp:effectExtent l="0" t="0" r="9525" b="0"/>
+            <wp:docPr id="5" name="Picture 5"/>
             <wp:cNvGraphicFramePr>
               <a:graphicFrameLocks xmlns:a="http://schemas.openxmlformats.org/drawingml/2006/main" noChangeAspect="1"/>
             </wp:cNvGraphicFramePr>
@@ -554,7 +602,7 @@
                   <pic:spPr bwMode="auto">
                     <a:xfrm>
                       <a:off x="0" y="0"/>
-                      <a:ext cx="6437922" cy="6003905"/>
+                      <a:ext cx="5934075" cy="5181600"/>
                     </a:xfrm>
                     <a:prstGeom prst="rect">
                       <a:avLst/>

</xml_diff>